<commit_message>
Base de la pagina principal y estructura de las demas paginas
</commit_message>
<xml_diff>
--- a/ADOO/2. Descripcion formal de los CU.docx
+++ b/ADOO/2. Descripcion formal de los CU.docx
@@ -51,351 +51,10 @@
         <w:pStyle w:val="Ttulo2"/>
       </w:pPr>
       <w:r>
-        <w:t xml:space="preserve">Caso de Uso 1: </w:t>
-      </w:r>
-      <w:r>
-        <w:t>Ver calendario de disponibilidad</w:t>
-      </w:r>
-    </w:p>
-    <w:tbl>
-      <w:tblPr>
-        <w:tblStyle w:val="Tablaconcuadrcula"/>
-        <w:tblW w:w="8500" w:type="dxa"/>
-        <w:tblLook w:val="04A0" w:firstRow="1" w:lastRow="0" w:firstColumn="1" w:lastColumn="0" w:noHBand="0" w:noVBand="1"/>
-      </w:tblPr>
-      <w:tblGrid>
-        <w:gridCol w:w="1776"/>
-        <w:gridCol w:w="6724"/>
-      </w:tblGrid>
-      <w:tr>
-        <w:tc>
-          <w:tcPr>
-            <w:tcW w:w="0" w:type="auto"/>
-            <w:hideMark/>
-          </w:tcPr>
-          <w:p>
-            <w:pPr>
-              <w:rPr>
-                <w:lang w:val="es-EC" w:eastAsia="en-US"/>
-              </w:rPr>
-            </w:pPr>
-            <w:r>
-              <w:rPr>
-                <w:lang w:val="es-EC" w:eastAsia="en-US"/>
-              </w:rPr>
-              <w:t>Nombre</w:t>
-            </w:r>
-          </w:p>
-        </w:tc>
-        <w:tc>
-          <w:tcPr>
-            <w:tcW w:w="6724" w:type="dxa"/>
-            <w:hideMark/>
-          </w:tcPr>
-          <w:p>
-            <w:pPr>
-              <w:rPr>
-                <w:lang w:val="es-EC" w:eastAsia="en-US"/>
-              </w:rPr>
-            </w:pPr>
-            <w:r>
-              <w:rPr>
-                <w:lang w:val="es-EC" w:eastAsia="en-US"/>
-              </w:rPr>
-              <w:t>Ver calendario de disponibilidad</w:t>
-            </w:r>
-          </w:p>
-        </w:tc>
-      </w:tr>
-      <w:tr>
-        <w:tc>
-          <w:tcPr>
-            <w:tcW w:w="0" w:type="auto"/>
-            <w:hideMark/>
-          </w:tcPr>
-          <w:p>
-            <w:pPr>
-              <w:rPr>
-                <w:lang w:val="es-EC" w:eastAsia="en-US"/>
-              </w:rPr>
-            </w:pPr>
-            <w:r>
-              <w:rPr>
-                <w:lang w:val="es-EC" w:eastAsia="en-US"/>
-              </w:rPr>
-              <w:t>Actor</w:t>
-            </w:r>
-          </w:p>
-        </w:tc>
-        <w:tc>
-          <w:tcPr>
-            <w:tcW w:w="6724" w:type="dxa"/>
-            <w:hideMark/>
-          </w:tcPr>
-          <w:p>
-            <w:pPr>
-              <w:rPr>
-                <w:lang w:val="es-EC" w:eastAsia="en-US"/>
-              </w:rPr>
-            </w:pPr>
-            <w:r>
-              <w:rPr>
-                <w:lang w:val="es-EC" w:eastAsia="en-US"/>
-              </w:rPr>
-              <w:t>Paciente</w:t>
-            </w:r>
-          </w:p>
-        </w:tc>
-      </w:tr>
-      <w:tr>
-        <w:tc>
-          <w:tcPr>
-            <w:tcW w:w="0" w:type="auto"/>
-            <w:hideMark/>
-          </w:tcPr>
-          <w:p>
-            <w:pPr>
-              <w:rPr>
-                <w:lang w:val="es-EC" w:eastAsia="en-US"/>
-              </w:rPr>
-            </w:pPr>
-            <w:r>
-              <w:rPr>
-                <w:lang w:val="es-EC" w:eastAsia="en-US"/>
-              </w:rPr>
-              <w:t>Descripción</w:t>
-            </w:r>
-          </w:p>
-        </w:tc>
-        <w:tc>
-          <w:tcPr>
-            <w:tcW w:w="6724" w:type="dxa"/>
-            <w:hideMark/>
-          </w:tcPr>
-          <w:p>
-            <w:pPr>
-              <w:rPr>
-                <w:lang w:val="es-EC" w:eastAsia="en-US"/>
-              </w:rPr>
-            </w:pPr>
-            <w:r>
-              <w:rPr>
-                <w:lang w:val="es-EC" w:eastAsia="en-US"/>
-              </w:rPr>
-              <w:t>El paciente consulta los horarios disponibles de los doctores.</w:t>
-            </w:r>
-          </w:p>
-        </w:tc>
-      </w:tr>
-      <w:tr>
-        <w:tc>
-          <w:tcPr>
-            <w:tcW w:w="0" w:type="auto"/>
-            <w:hideMark/>
-          </w:tcPr>
-          <w:p>
-            <w:pPr>
-              <w:rPr>
-                <w:lang w:val="es-EC" w:eastAsia="en-US"/>
-              </w:rPr>
-            </w:pPr>
-            <w:r>
-              <w:rPr>
-                <w:lang w:val="es-EC" w:eastAsia="en-US"/>
-              </w:rPr>
-              <w:t>Precondiciones</w:t>
-            </w:r>
-          </w:p>
-        </w:tc>
-        <w:tc>
-          <w:tcPr>
-            <w:tcW w:w="6724" w:type="dxa"/>
-            <w:hideMark/>
-          </w:tcPr>
-          <w:p>
-            <w:pPr>
-              <w:rPr>
-                <w:lang w:val="es-EC" w:eastAsia="en-US"/>
-              </w:rPr>
-            </w:pPr>
-            <w:r>
-              <w:rPr>
-                <w:lang w:val="es-EC" w:eastAsia="en-US"/>
-              </w:rPr>
-              <w:t>Debe haber iniciado sesión.</w:t>
-            </w:r>
-          </w:p>
-        </w:tc>
-      </w:tr>
-      <w:tr>
-        <w:tc>
-          <w:tcPr>
-            <w:tcW w:w="0" w:type="auto"/>
-            <w:hideMark/>
-          </w:tcPr>
-          <w:p>
-            <w:pPr>
-              <w:rPr>
-                <w:lang w:val="es-EC" w:eastAsia="en-US"/>
-              </w:rPr>
-            </w:pPr>
-            <w:r>
-              <w:rPr>
-                <w:lang w:val="es-EC" w:eastAsia="en-US"/>
-              </w:rPr>
-              <w:t>Postcondiciones</w:t>
-            </w:r>
-          </w:p>
-        </w:tc>
-        <w:tc>
-          <w:tcPr>
-            <w:tcW w:w="6724" w:type="dxa"/>
-            <w:hideMark/>
-          </w:tcPr>
-          <w:p>
-            <w:pPr>
-              <w:rPr>
-                <w:lang w:val="es-EC" w:eastAsia="en-US"/>
-              </w:rPr>
-            </w:pPr>
-            <w:r>
-              <w:rPr>
-                <w:lang w:val="es-EC" w:eastAsia="en-US"/>
-              </w:rPr>
-              <w:t>Puede seleccionar un horario para agendar una cita.</w:t>
-            </w:r>
-          </w:p>
-        </w:tc>
-      </w:tr>
-      <w:tr>
-        <w:tc>
-          <w:tcPr>
-            <w:tcW w:w="0" w:type="auto"/>
-            <w:hideMark/>
-          </w:tcPr>
-          <w:p>
-            <w:pPr>
-              <w:rPr>
-                <w:lang w:val="es-EC" w:eastAsia="en-US"/>
-              </w:rPr>
-            </w:pPr>
-            <w:r>
-              <w:rPr>
-                <w:lang w:val="es-EC" w:eastAsia="en-US"/>
-              </w:rPr>
-              <w:t>Flujo principal</w:t>
-            </w:r>
-          </w:p>
-        </w:tc>
-        <w:tc>
-          <w:tcPr>
-            <w:tcW w:w="6724" w:type="dxa"/>
-            <w:hideMark/>
-          </w:tcPr>
-          <w:p>
-            <w:pPr>
-              <w:rPr>
-                <w:lang w:val="es-EC" w:eastAsia="en-US"/>
-              </w:rPr>
-            </w:pPr>
-            <w:r>
-              <w:rPr>
-                <w:lang w:val="es-EC" w:eastAsia="en-US"/>
-              </w:rPr>
-              <w:t xml:space="preserve">1. El </w:t>
-            </w:r>
-            <w:r>
-              <w:rPr>
-                <w:lang w:val="es-EC" w:eastAsia="en-US"/>
-              </w:rPr>
-              <w:t>paciente selecciona una especialidad</w:t>
-            </w:r>
-          </w:p>
-          <w:p>
-            <w:pPr>
-              <w:rPr>
-                <w:lang w:val="es-EC" w:eastAsia="en-US"/>
-              </w:rPr>
-            </w:pPr>
-            <w:r>
-              <w:rPr>
-                <w:lang w:val="es-EC" w:eastAsia="en-US"/>
-              </w:rPr>
-              <w:t xml:space="preserve">2. Selecciona un doctor. </w:t>
-            </w:r>
-          </w:p>
-          <w:p>
-            <w:pPr>
-              <w:rPr>
-                <w:lang w:val="es-EC" w:eastAsia="en-US"/>
-              </w:rPr>
-            </w:pPr>
-            <w:r>
-              <w:rPr>
-                <w:lang w:val="es-EC" w:eastAsia="en-US"/>
-              </w:rPr>
-              <w:t>3. Visualiza horarios disponibles.</w:t>
-            </w:r>
-          </w:p>
-        </w:tc>
-      </w:tr>
-      <w:tr>
-        <w:tc>
-          <w:tcPr>
-            <w:tcW w:w="0" w:type="auto"/>
-            <w:hideMark/>
-          </w:tcPr>
-          <w:p>
-            <w:pPr>
-              <w:rPr>
-                <w:lang w:val="es-EC" w:eastAsia="en-US"/>
-              </w:rPr>
-            </w:pPr>
-            <w:r>
-              <w:rPr>
-                <w:lang w:val="es-EC" w:eastAsia="en-US"/>
-              </w:rPr>
-              <w:t>Flujos alternos</w:t>
-            </w:r>
-          </w:p>
-        </w:tc>
-        <w:tc>
-          <w:tcPr>
-            <w:tcW w:w="6724" w:type="dxa"/>
-            <w:hideMark/>
-          </w:tcPr>
-          <w:p>
-            <w:pPr>
-              <w:rPr>
-                <w:lang w:val="es-EC" w:eastAsia="en-US"/>
-              </w:rPr>
-            </w:pPr>
-            <w:r>
-              <w:rPr>
-                <w:lang w:val="es-EC" w:eastAsia="en-US"/>
-              </w:rPr>
-              <w:t>No hay horarios disponibles.</w:t>
-            </w:r>
-          </w:p>
-        </w:tc>
-      </w:tr>
-    </w:tbl>
-    <w:p>
-      <w:pPr>
-        <w:rPr>
-          <w:lang w:val="es-EC" w:eastAsia="en-US"/>
-        </w:rPr>
-      </w:pPr>
-    </w:p>
-    <w:p>
-      <w:pPr>
-        <w:pStyle w:val="Ttulo2"/>
-      </w:pPr>
-      <w:r>
         <w:t xml:space="preserve">Caso de Uso </w:t>
       </w:r>
       <w:r>
-        <w:t>2</w:t>
+        <w:t>1</w:t>
       </w:r>
       <w:r>
         <w:t>: Agendar Cita</w:t>
@@ -731,7 +390,13 @@
         </w:tc>
       </w:tr>
     </w:tbl>
-    <w:p/>
+    <w:p>
+      <w:pPr>
+        <w:rPr>
+          <w:lang w:val="es-EC"/>
+        </w:rPr>
+      </w:pPr>
+    </w:p>
     <w:p>
       <w:pPr>
         <w:pStyle w:val="Ttulo2"/>
@@ -740,7 +405,7 @@
         <w:t xml:space="preserve">Caso de Uso </w:t>
       </w:r>
       <w:r>
-        <w:t>3</w:t>
+        <w:t>2</w:t>
       </w:r>
       <w:r>
         <w:t xml:space="preserve">: </w:t>
@@ -1089,11 +754,10 @@
         <w:pStyle w:val="Ttulo2"/>
       </w:pPr>
       <w:r>
-        <w:lastRenderedPageBreak/>
         <w:t xml:space="preserve">Caso de Uso </w:t>
       </w:r>
       <w:r>
-        <w:t>4</w:t>
+        <w:t>3</w:t>
       </w:r>
       <w:r>
         <w:t xml:space="preserve">: </w:t>
@@ -1434,7 +1098,7 @@
         <w:t xml:space="preserve">Caso de Uso </w:t>
       </w:r>
       <w:r>
-        <w:t>5</w:t>
+        <w:t>4</w:t>
       </w:r>
       <w:r>
         <w:t>: C</w:t>
@@ -1792,7 +1456,7 @@
         <w:t xml:space="preserve">Caso de Uso </w:t>
       </w:r>
       <w:r>
-        <w:t>6</w:t>
+        <w:t>5</w:t>
       </w:r>
       <w:r>
         <w:t xml:space="preserve">: </w:t>
@@ -2156,8 +1820,13 @@
         <w:pStyle w:val="Ttulo2"/>
       </w:pPr>
       <w:r>
-        <w:lastRenderedPageBreak/>
-        <w:t>Caso de Uso 7: Ver calendario de citas</w:t>
+        <w:t xml:space="preserve">Caso de Uso </w:t>
+      </w:r>
+      <w:r>
+        <w:t>6</w:t>
+      </w:r>
+      <w:r>
+        <w:t>: Ver calendario de citas</w:t>
       </w:r>
     </w:p>
     <w:tbl>
@@ -2436,7 +2105,14 @@
         <w:pStyle w:val="Ttulo2"/>
       </w:pPr>
       <w:r>
-        <w:t>Caso de Uso 8: Cancelar cita</w:t>
+        <w:lastRenderedPageBreak/>
+        <w:t xml:space="preserve">Caso de Uso </w:t>
+      </w:r>
+      <w:r>
+        <w:t>7</w:t>
+      </w:r>
+      <w:r>
+        <w:t>: Cancelar cita</w:t>
       </w:r>
     </w:p>
     <w:tbl>
@@ -2808,7 +2484,13 @@
         <w:pStyle w:val="Ttulo2"/>
       </w:pPr>
       <w:r>
-        <w:t>Caso de Uso 9: Gestionar Especialidades</w:t>
+        <w:t xml:space="preserve">Caso de Uso </w:t>
+      </w:r>
+      <w:r>
+        <w:t>8</w:t>
+      </w:r>
+      <w:r>
+        <w:t>: Gestionar Especialidades</w:t>
       </w:r>
     </w:p>
     <w:tbl>
@@ -3084,25 +2766,16 @@
     </w:p>
     <w:p>
       <w:pPr>
-        <w:rPr>
-          <w:lang w:val="es-EC" w:eastAsia="en-US"/>
-        </w:rPr>
-      </w:pPr>
-    </w:p>
-    <w:p>
-      <w:pPr>
-        <w:rPr>
-          <w:lang w:val="es-EC" w:eastAsia="en-US"/>
-        </w:rPr>
-      </w:pPr>
-    </w:p>
-    <w:p>
-      <w:pPr>
         <w:pStyle w:val="Ttulo2"/>
       </w:pPr>
       <w:r>
-        <w:lastRenderedPageBreak/>
-        <w:t>Caso de Uso 10: Gestionar Doctores</w:t>
+        <w:t xml:space="preserve">Caso de Uso </w:t>
+      </w:r>
+      <w:r>
+        <w:t>9</w:t>
+      </w:r>
+      <w:r>
+        <w:t>: Gestionar Doctores</w:t>
       </w:r>
     </w:p>
     <w:tbl>
@@ -3445,6 +3118,7 @@
           <w:iCs/>
           <w:lang w:val="es-MX"/>
         </w:rPr>
+        <w:lastRenderedPageBreak/>
         <w:tab/>
       </w:r>
     </w:p>
@@ -6036,6 +5710,7 @@
   <w:style w:type="character" w:default="1" w:styleId="Fuentedeprrafopredeter">
     <w:name w:val="Default Paragraph Font"/>
     <w:uiPriority w:val="1"/>
+    <w:semiHidden/>
     <w:unhideWhenUsed/>
   </w:style>
   <w:style w:type="table" w:default="1" w:styleId="Tablanormal">

</xml_diff>